<commit_message>
Edited learning objectives to track the assessment questions. Edited assessment questions to remove redundant question.
</commit_message>
<xml_diff>
--- a/Modules/mechanics_of_r_quiz.docx
+++ b/Modules/mechanics_of_r_quiz.docx
@@ -8,7 +8,6 @@
           <w:b/>
         </w:rPr>
       </w:pPr>
-      <w:bookmarkStart w:id="0" w:name="_GoBack"/>
       <w:r>
         <w:rPr>
           <w:b/>
@@ -21,7 +20,6 @@
         </w:rPr>
         <w:br/>
       </w:r>
-      <w:bookmarkEnd w:id="0"/>
     </w:p>
     <w:p>
       <w:pPr>
@@ -167,85 +165,6 @@
       <w:r>
         <w:br/>
       </w:r>
-    </w:p>
-    <w:p>
-      <w:pPr>
-        <w:rPr>
-          <w:b/>
-        </w:rPr>
-      </w:pPr>
-      <w:r>
-        <w:rPr>
-          <w:b/>
-        </w:rPr>
-        <w:t>Question 2: In the code below, “x” is an object that is equal to the number 3. What would be the result of the following line of code?</w:t>
-      </w:r>
-    </w:p>
-    <w:p/>
-    <w:p>
-      <w:pPr>
-        <w:rPr>
-          <w:i/>
-        </w:rPr>
-      </w:pPr>
-      <w:r>
-        <w:rPr>
-          <w:i/>
-        </w:rPr>
-        <w:t>x+3</w:t>
-      </w:r>
-    </w:p>
-    <w:p/>
-    <w:p>
-      <w:pPr>
-        <w:pStyle w:val="ListParagraph"/>
-        <w:numPr>
-          <w:ilvl w:val="0"/>
-          <w:numId w:val="2"/>
-        </w:numPr>
-      </w:pPr>
-      <w:r>
-        <w:t>0</w:t>
-      </w:r>
-    </w:p>
-    <w:p>
-      <w:pPr>
-        <w:pStyle w:val="ListParagraph"/>
-        <w:numPr>
-          <w:ilvl w:val="0"/>
-          <w:numId w:val="2"/>
-        </w:numPr>
-      </w:pPr>
-      <w:r>
-        <w:t>3</w:t>
-      </w:r>
-    </w:p>
-    <w:p>
-      <w:pPr>
-        <w:pStyle w:val="ListParagraph"/>
-        <w:numPr>
-          <w:ilvl w:val="0"/>
-          <w:numId w:val="2"/>
-        </w:numPr>
-      </w:pPr>
-      <w:r>
-        <w:t>6</w:t>
-      </w:r>
-    </w:p>
-    <w:p>
-      <w:pPr>
-        <w:pStyle w:val="ListParagraph"/>
-        <w:numPr>
-          <w:ilvl w:val="0"/>
-          <w:numId w:val="2"/>
-        </w:numPr>
-        <w:rPr>
-          <w:b/>
-        </w:rPr>
-      </w:pPr>
-      <w:r>
-        <w:t>9</w:t>
-      </w:r>
       <w:r>
         <w:br/>
       </w:r>
@@ -260,7 +179,19 @@
         <w:rPr>
           <w:b/>
         </w:rPr>
-        <w:t xml:space="preserve">Question 3: In the code below, x is an object that contains a vector of three numbers: 0, 3, 6. </w:t>
+        <w:t xml:space="preserve">Question </w:t>
+      </w:r>
+      <w:r>
+        <w:rPr>
+          <w:b/>
+        </w:rPr>
+        <w:t>2</w:t>
+      </w:r>
+      <w:r>
+        <w:rPr>
+          <w:b/>
+        </w:rPr>
+        <w:t xml:space="preserve">: In the code below, x is an object that contains a vector of three numbers: 0, 3, 6. </w:t>
       </w:r>
     </w:p>
     <w:p>
@@ -337,6 +268,109 @@
       </w:pPr>
       <w:r>
         <w:t>A vector containing 0,3,12</w:t>
+      </w:r>
+      <w:r>
+        <w:br/>
+      </w:r>
+    </w:p>
+    <w:p>
+      <w:pPr>
+        <w:rPr>
+          <w:b/>
+        </w:rPr>
+      </w:pPr>
+      <w:proofErr w:type="gramStart"/>
+      <w:r>
+        <w:rPr>
+          <w:b/>
+        </w:rPr>
+        <w:t>Question :</w:t>
+      </w:r>
+      <w:proofErr w:type="gramEnd"/>
+      <w:r>
+        <w:rPr>
+          <w:b/>
+        </w:rPr>
+        <w:t xml:space="preserve"> </w:t>
+      </w:r>
+      <w:r>
+        <w:rPr>
+          <w:b/>
+        </w:rPr>
+        <w:t>Assuming again that</w:t>
+      </w:r>
+      <w:r>
+        <w:rPr>
+          <w:b/>
+        </w:rPr>
+        <w:t xml:space="preserve"> x is an object that contains a vector of three numbers: 0, 3, 6</w:t>
+      </w:r>
+      <w:r>
+        <w:rPr>
+          <w:b/>
+        </w:rPr>
+        <w:t>, which of the commands below would return the number “3”?</w:t>
+      </w:r>
+    </w:p>
+    <w:p/>
+    <w:p>
+      <w:pPr>
+        <w:pStyle w:val="ListParagraph"/>
+        <w:numPr>
+          <w:ilvl w:val="0"/>
+          <w:numId w:val="5"/>
+        </w:numPr>
+      </w:pPr>
+      <w:proofErr w:type="gramStart"/>
+      <w:r>
+        <w:t>x[</w:t>
+      </w:r>
+      <w:proofErr w:type="gramEnd"/>
+      <w:r>
+        <w:t>2]</w:t>
+      </w:r>
+    </w:p>
+    <w:p>
+      <w:pPr>
+        <w:pStyle w:val="ListParagraph"/>
+        <w:numPr>
+          <w:ilvl w:val="0"/>
+          <w:numId w:val="5"/>
+        </w:numPr>
+      </w:pPr>
+      <w:proofErr w:type="gramStart"/>
+      <w:r>
+        <w:t>x[</w:t>
+      </w:r>
+      <w:proofErr w:type="gramEnd"/>
+      <w:r>
+        <w:t>3]</w:t>
+      </w:r>
+    </w:p>
+    <w:p>
+      <w:pPr>
+        <w:pStyle w:val="ListParagraph"/>
+        <w:numPr>
+          <w:ilvl w:val="0"/>
+          <w:numId w:val="5"/>
+        </w:numPr>
+      </w:pPr>
+      <w:bookmarkStart w:id="0" w:name="_GoBack"/>
+      <w:r>
+        <w:t>x$2</w:t>
+      </w:r>
+    </w:p>
+    <w:bookmarkEnd w:id="0"/>
+    <w:p>
+      <w:pPr>
+        <w:pStyle w:val="ListParagraph"/>
+        <w:numPr>
+          <w:ilvl w:val="0"/>
+          <w:numId w:val="5"/>
+        </w:numPr>
+      </w:pPr>
+      <w:r>
+        <w:t>x &lt;- 3</w:t>
       </w:r>
       <w:r>
         <w:br/>
@@ -781,6 +815,92 @@
     </w:lvl>
   </w:abstractNum>
   <w:abstractNum w:abstractNumId="2" w15:restartNumberingAfterBreak="0">
+    <w:nsid w:val="6B0F68E5"/>
+    <w:multiLevelType w:val="hybridMultilevel"/>
+    <w:tmpl w:val="55AE51BC"/>
+    <w:lvl w:ilvl="0" w:tplc="04090015">
+      <w:start w:val="1"/>
+      <w:numFmt w:val="upperLetter"/>
+      <w:lvlText w:val="%1."/>
+      <w:lvlJc w:val="left"/>
+      <w:pPr>
+        <w:ind w:left="720" w:hanging="360"/>
+      </w:pPr>
+    </w:lvl>
+    <w:lvl w:ilvl="1" w:tplc="04090019" w:tentative="1">
+      <w:start w:val="1"/>
+      <w:numFmt w:val="lowerLetter"/>
+      <w:lvlText w:val="%2."/>
+      <w:lvlJc w:val="left"/>
+      <w:pPr>
+        <w:ind w:left="1440" w:hanging="360"/>
+      </w:pPr>
+    </w:lvl>
+    <w:lvl w:ilvl="2" w:tplc="0409001B" w:tentative="1">
+      <w:start w:val="1"/>
+      <w:numFmt w:val="lowerRoman"/>
+      <w:lvlText w:val="%3."/>
+      <w:lvlJc w:val="right"/>
+      <w:pPr>
+        <w:ind w:left="2160" w:hanging="180"/>
+      </w:pPr>
+    </w:lvl>
+    <w:lvl w:ilvl="3" w:tplc="0409000F" w:tentative="1">
+      <w:start w:val="1"/>
+      <w:numFmt w:val="decimal"/>
+      <w:lvlText w:val="%4."/>
+      <w:lvlJc w:val="left"/>
+      <w:pPr>
+        <w:ind w:left="2880" w:hanging="360"/>
+      </w:pPr>
+    </w:lvl>
+    <w:lvl w:ilvl="4" w:tplc="04090019" w:tentative="1">
+      <w:start w:val="1"/>
+      <w:numFmt w:val="lowerLetter"/>
+      <w:lvlText w:val="%5."/>
+      <w:lvlJc w:val="left"/>
+      <w:pPr>
+        <w:ind w:left="3600" w:hanging="360"/>
+      </w:pPr>
+    </w:lvl>
+    <w:lvl w:ilvl="5" w:tplc="0409001B" w:tentative="1">
+      <w:start w:val="1"/>
+      <w:numFmt w:val="lowerRoman"/>
+      <w:lvlText w:val="%6."/>
+      <w:lvlJc w:val="right"/>
+      <w:pPr>
+        <w:ind w:left="4320" w:hanging="180"/>
+      </w:pPr>
+    </w:lvl>
+    <w:lvl w:ilvl="6" w:tplc="0409000F" w:tentative="1">
+      <w:start w:val="1"/>
+      <w:numFmt w:val="decimal"/>
+      <w:lvlText w:val="%7."/>
+      <w:lvlJc w:val="left"/>
+      <w:pPr>
+        <w:ind w:left="5040" w:hanging="360"/>
+      </w:pPr>
+    </w:lvl>
+    <w:lvl w:ilvl="7" w:tplc="04090019" w:tentative="1">
+      <w:start w:val="1"/>
+      <w:numFmt w:val="lowerLetter"/>
+      <w:lvlText w:val="%8."/>
+      <w:lvlJc w:val="left"/>
+      <w:pPr>
+        <w:ind w:left="5760" w:hanging="360"/>
+      </w:pPr>
+    </w:lvl>
+    <w:lvl w:ilvl="8" w:tplc="0409001B" w:tentative="1">
+      <w:start w:val="1"/>
+      <w:numFmt w:val="lowerRoman"/>
+      <w:lvlText w:val="%9."/>
+      <w:lvlJc w:val="right"/>
+      <w:pPr>
+        <w:ind w:left="6480" w:hanging="180"/>
+      </w:pPr>
+    </w:lvl>
+  </w:abstractNum>
+  <w:abstractNum w:abstractNumId="3" w15:restartNumberingAfterBreak="0">
     <w:nsid w:val="6C6F2B05"/>
     <w:multiLevelType w:val="hybridMultilevel"/>
     <w:tmpl w:val="35EE4DA8"/>
@@ -866,7 +986,7 @@
       </w:pPr>
     </w:lvl>
   </w:abstractNum>
-  <w:abstractNum w:abstractNumId="3" w15:restartNumberingAfterBreak="0">
+  <w:abstractNum w:abstractNumId="4" w15:restartNumberingAfterBreak="0">
     <w:nsid w:val="75A74B62"/>
     <w:multiLevelType w:val="hybridMultilevel"/>
     <w:tmpl w:val="E68AE4BC"/>
@@ -956,13 +1076,16 @@
     <w:abstractNumId w:val="1"/>
   </w:num>
   <w:num w:numId="2">
-    <w:abstractNumId w:val="2"/>
+    <w:abstractNumId w:val="3"/>
   </w:num>
   <w:num w:numId="3">
     <w:abstractNumId w:val="0"/>
   </w:num>
   <w:num w:numId="4">
-    <w:abstractNumId w:val="3"/>
+    <w:abstractNumId w:val="4"/>
+  </w:num>
+  <w:num w:numId="5">
+    <w:abstractNumId w:val="2"/>
   </w:num>
 </w:numbering>
 </file>

</xml_diff>